<commit_message>
Cambios en diferentes materias
</commit_message>
<xml_diff>
--- a/Probabilidad y Estadistica Para Inteligencia Artificial/Tareas/Clase 1 Actividad 1.docx
+++ b/Probabilidad y Estadistica Para Inteligencia Artificial/Tareas/Clase 1 Actividad 1.docx
@@ -296,31 +296,7 @@
           <w:sz w:val="36"/>
           <w:szCs w:val="36"/>
         </w:rPr>
-        <w:t xml:space="preserve">Alma Nayeli </w:t>
-      </w:r>
-      <w:r>
-        <w:rPr>
-          <w:b/>
-          <w:sz w:val="36"/>
-          <w:szCs w:val="36"/>
-        </w:rPr>
-        <w:t>Rodríguez</w:t>
-      </w:r>
-      <w:r>
-        <w:rPr>
-          <w:b/>
-          <w:sz w:val="36"/>
-          <w:szCs w:val="36"/>
-        </w:rPr>
-        <w:t xml:space="preserve"> </w:t>
-      </w:r>
-      <w:r>
-        <w:rPr>
-          <w:b/>
-          <w:sz w:val="36"/>
-          <w:szCs w:val="36"/>
-        </w:rPr>
-        <w:t>Vázquez</w:t>
+        <w:t>Clara Margarita Fernández Riveron</w:t>
       </w:r>
     </w:p>
     <w:p>
@@ -3576,15 +3552,18 @@
 </file>
 
 <file path=customXml/item1.xml><?xml version="1.0" encoding="utf-8"?>
-<?mso-contentType ?>
-<FormTemplates xmlns="http://schemas.microsoft.com/sharepoint/v3/contenttype/forms">
-  <Display>DocumentLibraryForm</Display>
-  <Edit>DocumentLibraryForm</Edit>
-  <New>DocumentLibraryForm</New>
-</FormTemplates>
+<p:properties xmlns:p="http://schemas.microsoft.com/office/2006/metadata/properties" xmlns:xsi="http://www.w3.org/2001/XMLSchema-instance" xmlns:pc="http://schemas.microsoft.com/office/infopath/2007/PartnerControls">
+  <documentManagement/>
+</p:properties>
 </file>
 
 <file path=customXml/item2.xml><?xml version="1.0" encoding="utf-8"?>
+<go:gDocsCustomXmlDataStorage xmlns:go="http://customooxmlschemas.google.com/" xmlns:r="http://schemas.openxmlformats.org/officeDocument/2006/relationships">
+  <go:docsCustomData xmlns:go="http://customooxmlschemas.google.com/" roundtripDataSignature="AMtx7mjWAYLiP+2zMQTWoCgp0ZqcaBozzg==">AMUW2mVWFbtDZpTIIat1qnhnQrcTw7AsJaNQf6MBaVBffNIkSUBZC+ePNwCw4L4pro+45xBZh41TDO8MrJUNxQ7evTdDreNEXeQ4nszQoeL47IWn6aTv9h8=</go:docsCustomData>
+</go:gDocsCustomXmlDataStorage>
+</file>
+
+<file path=customXml/item3.xml><?xml version="1.0" encoding="utf-8"?>
 <ct:contentTypeSchema xmlns:ct="http://schemas.microsoft.com/office/2006/metadata/contentType" xmlns:ma="http://schemas.microsoft.com/office/2006/metadata/properties/metaAttributes" ct:_="" ma:_="" ma:contentTypeName="Document" ma:contentTypeID="0x01010014547254A238CB4181B3637AB4EE1F66" ma:contentTypeVersion="2" ma:contentTypeDescription="Create a new document." ma:contentTypeScope="" ma:versionID="e2a65076f877d5233da37eaf88026384">
   <xsd:schema xmlns:xsd="http://www.w3.org/2001/XMLSchema" xmlns:xs="http://www.w3.org/2001/XMLSchema" xmlns:p="http://schemas.microsoft.com/office/2006/metadata/properties" xmlns:ns3="14c2feab-e1e5-4aed-b094-44c0eb494906" targetNamespace="http://schemas.microsoft.com/office/2006/metadata/properties" ma:root="true" ma:fieldsID="64057e7d34bb3bb049c7a954c0a6ef87" ns3:_="">
     <xsd:import namespace="14c2feab-e1e5-4aed-b094-44c0eb494906"/>
@@ -3716,27 +3695,34 @@
 </ct:contentTypeSchema>
 </file>
 
-<file path=customXml/item3.xml><?xml version="1.0" encoding="utf-8"?>
-<go:gDocsCustomXmlDataStorage xmlns:go="http://customooxmlschemas.google.com/" xmlns:r="http://schemas.openxmlformats.org/officeDocument/2006/relationships">
-  <go:docsCustomData xmlns:go="http://customooxmlschemas.google.com/" roundtripDataSignature="AMtx7mjWAYLiP+2zMQTWoCgp0ZqcaBozzg==">AMUW2mVWFbtDZpTIIat1qnhnQrcTw7AsJaNQf6MBaVBffNIkSUBZC+ePNwCw4L4pro+45xBZh41TDO8MrJUNxQ7evTdDreNEXeQ4nszQoeL47IWn6aTv9h8=</go:docsCustomData>
-</go:gDocsCustomXmlDataStorage>
-</file>
-
 <file path=customXml/item4.xml><?xml version="1.0" encoding="utf-8"?>
-<p:properties xmlns:p="http://schemas.microsoft.com/office/2006/metadata/properties" xmlns:xsi="http://www.w3.org/2001/XMLSchema-instance" xmlns:pc="http://schemas.microsoft.com/office/infopath/2007/PartnerControls">
-  <documentManagement/>
-</p:properties>
+<?mso-contentType ?>
+<FormTemplates xmlns="http://schemas.microsoft.com/sharepoint/v3/contenttype/forms">
+  <Display>DocumentLibraryForm</Display>
+  <Edit>DocumentLibraryForm</Edit>
+  <New>DocumentLibraryForm</New>
+</FormTemplates>
 </file>
 
 <file path=customXml/itemProps1.xml><?xml version="1.0" encoding="utf-8"?>
-<ds:datastoreItem xmlns:ds="http://schemas.openxmlformats.org/officeDocument/2006/customXml" ds:itemID="{71FD8C8B-0B9E-49E4-B361-51BE33B6176D}">
+<ds:datastoreItem xmlns:ds="http://schemas.openxmlformats.org/officeDocument/2006/customXml" ds:itemID="{ACFE2EE7-71FD-41E5-9675-A943BACED237}">
   <ds:schemaRefs>
-    <ds:schemaRef ds:uri="http://schemas.microsoft.com/sharepoint/v3/contenttype/forms"/>
+    <ds:schemaRef ds:uri="http://schemas.microsoft.com/office/2006/metadata/properties"/>
+    <ds:schemaRef ds:uri="http://schemas.microsoft.com/office/infopath/2007/PartnerControls"/>
   </ds:schemaRefs>
 </ds:datastoreItem>
 </file>
 
 <file path=customXml/itemProps2.xml><?xml version="1.0" encoding="utf-8"?>
+<ds:datastoreItem xmlns:ds="http://schemas.openxmlformats.org/officeDocument/2006/customXml" ds:itemID="{11111111-1234-1234-1234-123412341234}">
+  <ds:schemaRefs>
+    <ds:schemaRef ds:uri="http://customooxmlschemas.google.com/"/>
+    <ds:schemaRef ds:uri="http://schemas.openxmlformats.org/officeDocument/2006/relationships"/>
+  </ds:schemaRefs>
+</ds:datastoreItem>
+</file>
+
+<file path=customXml/itemProps3.xml><?xml version="1.0" encoding="utf-8"?>
 <ds:datastoreItem xmlns:ds="http://schemas.openxmlformats.org/officeDocument/2006/customXml" ds:itemID="{9F458B56-BAF9-4B79-A76D-034721F63F64}">
   <ds:schemaRefs>
     <ds:schemaRef ds:uri="http://schemas.microsoft.com/office/2006/metadata/contentType"/>
@@ -3754,20 +3740,10 @@
 </ds:datastoreItem>
 </file>
 
-<file path=customXml/itemProps3.xml><?xml version="1.0" encoding="utf-8"?>
-<ds:datastoreItem xmlns:ds="http://schemas.openxmlformats.org/officeDocument/2006/customXml" ds:itemID="{11111111-1234-1234-1234-123412341234}">
+<file path=customXml/itemProps4.xml><?xml version="1.0" encoding="utf-8"?>
+<ds:datastoreItem xmlns:ds="http://schemas.openxmlformats.org/officeDocument/2006/customXml" ds:itemID="{71FD8C8B-0B9E-49E4-B361-51BE33B6176D}">
   <ds:schemaRefs>
-    <ds:schemaRef ds:uri="http://customooxmlschemas.google.com/"/>
-    <ds:schemaRef ds:uri="http://schemas.openxmlformats.org/officeDocument/2006/relationships"/>
-  </ds:schemaRefs>
-</ds:datastoreItem>
-</file>
-
-<file path=customXml/itemProps4.xml><?xml version="1.0" encoding="utf-8"?>
-<ds:datastoreItem xmlns:ds="http://schemas.openxmlformats.org/officeDocument/2006/customXml" ds:itemID="{ACFE2EE7-71FD-41E5-9675-A943BACED237}">
-  <ds:schemaRefs>
-    <ds:schemaRef ds:uri="http://schemas.microsoft.com/office/2006/metadata/properties"/>
-    <ds:schemaRef ds:uri="http://schemas.microsoft.com/office/infopath/2007/PartnerControls"/>
+    <ds:schemaRef ds:uri="http://schemas.microsoft.com/sharepoint/v3/contenttype/forms"/>
   </ds:schemaRefs>
 </ds:datastoreItem>
 </file>
</xml_diff>